<commit_message>
Création de l'algorithme de la fonction brasser
Algorithme de la fonction brasser, reste juste à voir si on défini le
nombre de fois que le jeu est brassé ou alors si on le set direct dans
le cpp.
Je considère l'algo comme fonctionnel et propre, il marche nickel en
programmation, jette y quand même une oeil : quatre yeux valent mieux
que deux
</commit_message>
<xml_diff>
--- a/fonction brasser.docx
+++ b/fonction brasser.docx
@@ -3,39 +3,478 @@
 <w:document xmlns:wpc="http://schemas.microsoft.com/office/word/2010/wordprocessingCanvas" xmlns:mc="http://schemas.openxmlformats.org/markup-compatibility/2006" xmlns:o="urn:schemas-microsoft-com:office:office" xmlns:r="http://schemas.openxmlformats.org/officeDocument/2006/relationships" xmlns:m="http://schemas.openxmlformats.org/officeDocument/2006/math" xmlns:v="urn:schemas-microsoft-com:vml" xmlns:wp14="http://schemas.microsoft.com/office/word/2010/wordprocessingDrawing" xmlns:wp="http://schemas.openxmlformats.org/drawingml/2006/wordprocessingDrawing" xmlns:w10="urn:schemas-microsoft-com:office:word" xmlns:w="http://schemas.openxmlformats.org/wordprocessingml/2006/main" xmlns:w14="http://schemas.microsoft.com/office/word/2010/wordml" xmlns:w15="http://schemas.microsoft.com/office/word/2012/wordml" xmlns:wpg="http://schemas.microsoft.com/office/word/2010/wordprocessingGroup" xmlns:wpi="http://schemas.microsoft.com/office/word/2010/wordprocessingInk" xmlns:wne="http://schemas.microsoft.com/office/word/2006/wordml" xmlns:wps="http://schemas.microsoft.com/office/word/2010/wordprocessingShape" mc:Ignorable="w14 w15 wp14">
   <w:body>
     <w:p>
-      <w:r>
-        <w:t>Fonction brasse</w:t>
-      </w:r>
-    </w:p>
-    <w:p>
-      <w:r>
-        <w:t>Qwe</w:t>
-      </w:r>
-    </w:p>
-    <w:p>
-      <w:r>
-        <w:t>Qwe</w:t>
-      </w:r>
-    </w:p>
-    <w:p>
-      <w:r>
-        <w:t>Qwe</w:t>
-      </w:r>
-    </w:p>
-    <w:p>
-      <w:r>
-        <w:t>Qwe</w:t>
-      </w:r>
-    </w:p>
-    <w:p>
-      <w:r>
-        <w:t>Qwe</w:t>
-      </w:r>
-    </w:p>
-    <w:p>
+      <w:pPr>
+        <w:jc w:val="center"/>
+        <w:rPr>
+          <w:b/>
+          <w:sz w:val="36"/>
+        </w:rPr>
+      </w:pPr>
+      <w:r>
+        <w:rPr>
+          <w:b/>
+          <w:sz w:val="36"/>
+        </w:rPr>
+        <w:t xml:space="preserve">FONCTION </w:t>
+      </w:r>
+      <w:proofErr w:type="gramStart"/>
+      <w:r>
+        <w:rPr>
+          <w:b/>
+          <w:sz w:val="36"/>
+        </w:rPr>
+        <w:t>brasser</w:t>
+      </w:r>
+      <w:proofErr w:type="gramEnd"/>
+    </w:p>
+    <w:p>
+      <w:pPr>
+        <w:jc w:val="center"/>
+        <w:rPr>
+          <w:b/>
+          <w:sz w:val="36"/>
+        </w:rPr>
+      </w:pPr>
+    </w:p>
+    <w:p>
+      <w:r>
+        <w:t xml:space="preserve">Cette fonction </w:t>
+      </w:r>
+      <w:r>
+        <w:t xml:space="preserve">brasse </w:t>
+      </w:r>
+      <w:r>
+        <w:t xml:space="preserve">le jeu de 52 </w:t>
+      </w:r>
+      <w:r>
+        <w:rPr>
+          <w:b/>
+        </w:rPr>
+        <w:t>carte</w:t>
+      </w:r>
+      <w:r>
+        <w:rPr>
+          <w:b/>
+        </w:rPr>
+        <w:t>s</w:t>
+      </w:r>
+      <w:r>
+        <w:t xml:space="preserve"> de la structure </w:t>
+      </w:r>
+      <w:proofErr w:type="spellStart"/>
+      <w:r>
+        <w:rPr>
+          <w:b/>
+        </w:rPr>
+        <w:t>T_compo_carte</w:t>
+      </w:r>
+      <w:proofErr w:type="spellEnd"/>
+      <w:r>
+        <w:t>.</w:t>
+      </w:r>
+    </w:p>
+    <w:p>
+      <w:pPr>
+        <w:rPr>
+          <w:b/>
+          <w:sz w:val="28"/>
+        </w:rPr>
+      </w:pPr>
+      <w:r>
+        <w:rPr>
+          <w:b/>
+          <w:sz w:val="28"/>
+        </w:rPr>
+        <w:t xml:space="preserve">FCT </w:t>
+      </w:r>
+      <w:proofErr w:type="gramStart"/>
+      <w:r>
+        <w:rPr>
+          <w:b/>
+          <w:sz w:val="28"/>
+        </w:rPr>
+        <w:t>brasser</w:t>
+      </w:r>
+      <w:proofErr w:type="gramEnd"/>
+      <w:r>
+        <w:rPr>
+          <w:b/>
+          <w:sz w:val="28"/>
+        </w:rPr>
+        <w:t xml:space="preserve"> (carte</w:t>
+      </w:r>
+      <w:r>
+        <w:rPr>
+          <w:b/>
+          <w:sz w:val="28"/>
+        </w:rPr>
+        <w:t>s</w:t>
+      </w:r>
+      <w:r>
+        <w:rPr>
+          <w:b/>
+          <w:sz w:val="28"/>
+        </w:rPr>
+        <w:t xml:space="preserve"> </w:t>
+      </w:r>
+      <w:proofErr w:type="spellStart"/>
+      <w:r>
+        <w:rPr>
+          <w:b/>
+          <w:sz w:val="28"/>
+        </w:rPr>
+        <w:t>T_compo_paquet</w:t>
+      </w:r>
+      <w:proofErr w:type="spellEnd"/>
+      <w:r>
+        <w:rPr>
+          <w:b/>
+          <w:sz w:val="28"/>
+        </w:rPr>
+        <w:t>) néant :</w:t>
+      </w:r>
+    </w:p>
+    <w:p>
+      <w:pPr>
+        <w:rPr>
+          <w:b/>
+          <w:sz w:val="28"/>
+        </w:rPr>
+      </w:pPr>
+      <w:r>
+        <w:rPr>
+          <w:b/>
+          <w:sz w:val="28"/>
+        </w:rPr>
+        <w:t>Début</w:t>
+      </w:r>
+    </w:p>
+    <w:p>
+      <w:proofErr w:type="spellStart"/>
+      <w:r>
+        <w:t>temp</w:t>
+      </w:r>
+      <w:proofErr w:type="spellEnd"/>
+      <w:r>
+        <w:tab/>
+      </w:r>
+      <w:r>
+        <w:tab/>
+      </w:r>
+      <w:proofErr w:type="spellStart"/>
+      <w:r>
+        <w:t>T_compo_paquet</w:t>
+      </w:r>
+      <w:proofErr w:type="spellEnd"/>
+      <w:r>
+        <w:br/>
+      </w:r>
+      <w:proofErr w:type="spellStart"/>
+      <w:proofErr w:type="gramStart"/>
+      <w:r>
+        <w:t>tabalea</w:t>
+      </w:r>
+      <w:proofErr w:type="spellEnd"/>
+      <w:r>
+        <w:t>[</w:t>
+      </w:r>
+      <w:proofErr w:type="gramEnd"/>
+      <w:r>
+        <w:t>6]</w:t>
+      </w:r>
+      <w:r>
+        <w:tab/>
+      </w:r>
+      <w:r>
+        <w:t>en entier</w:t>
+      </w:r>
+    </w:p>
+    <w:p>
+      <w:r>
+        <w:t xml:space="preserve">Pour </w:t>
+      </w:r>
+      <w:proofErr w:type="spellStart"/>
+      <w:r>
+        <w:t>i</w:t>
+      </w:r>
+      <w:proofErr w:type="spellEnd"/>
+      <w:r>
+        <w:t xml:space="preserve"> allant de 0 à 100 </w:t>
+      </w:r>
+      <w:r>
+        <w:rPr>
+          <w:sz w:val="18"/>
+        </w:rPr>
+        <w:t>(nombre de brassage)</w:t>
+      </w:r>
+    </w:p>
+    <w:p>
+      <w:r>
+        <w:tab/>
+        <w:t>FAIRE</w:t>
+      </w:r>
+      <w:r>
+        <w:tab/>
+        <w:t>Pour j allant de 0 à 5</w:t>
+      </w:r>
+      <w:r>
+        <w:br/>
+      </w:r>
+      <w:r>
+        <w:tab/>
+      </w:r>
+      <w:r>
+        <w:tab/>
+      </w:r>
+      <w:r>
+        <w:tab/>
+        <w:t xml:space="preserve">FAIRE </w:t>
+      </w:r>
+      <w:proofErr w:type="spellStart"/>
+      <w:r>
+        <w:t>tabalea</w:t>
+      </w:r>
+      <w:proofErr w:type="spellEnd"/>
+      <w:r>
+        <w:t>[j]</w:t>
+      </w:r>
+      <w:r>
+        <w:tab/>
+      </w:r>
+      <w:r>
+        <w:tab/>
+      </w:r>
+      <w:r>
+        <w:sym w:font="Wingdings" w:char="F0DF"/>
+      </w:r>
+      <w:r>
+        <w:t xml:space="preserve">  RANDOM(52</w:t>
+      </w:r>
+      <w:r>
+        <w:t>)</w:t>
+      </w:r>
+      <w:r>
+        <w:rPr>
+          <w:sz w:val="18"/>
+        </w:rPr>
+        <w:t xml:space="preserve"> </w:t>
+      </w:r>
+      <w:r>
+        <w:rPr>
+          <w:sz w:val="18"/>
+        </w:rPr>
+        <w:t>(</w:t>
+      </w:r>
+      <w:r>
+        <w:rPr>
+          <w:sz w:val="18"/>
+        </w:rPr>
+        <w:t>52 exclu, de 0 à 51 cartes</w:t>
+      </w:r>
+      <w:r>
+        <w:rPr>
+          <w:sz w:val="18"/>
+        </w:rPr>
+        <w:t>)</w:t>
+      </w:r>
+      <w:r>
+        <w:br/>
+      </w:r>
+      <w:r>
+        <w:tab/>
+      </w:r>
+      <w:r>
+        <w:tab/>
+        <w:t>FIN Pour</w:t>
+      </w:r>
+    </w:p>
+    <w:p>
+      <w:r>
+        <w:tab/>
+      </w:r>
+      <w:r>
+        <w:tab/>
+        <w:t>Pour j</w:t>
+      </w:r>
+      <w:r>
+        <w:t xml:space="preserve"> allant de 0 à 5</w:t>
+      </w:r>
+    </w:p>
+    <w:p>
+      <w:r>
+        <w:tab/>
+      </w:r>
+      <w:r>
+        <w:tab/>
+      </w:r>
+      <w:r>
+        <w:tab/>
+        <w:t>FAIRE</w:t>
+      </w:r>
+    </w:p>
+    <w:p>
+      <w:pPr>
+        <w:ind w:left="1416"/>
+      </w:pPr>
+      <w:r>
+        <w:tab/>
+      </w:r>
+      <w:r>
+        <w:tab/>
+      </w:r>
+      <w:proofErr w:type="spellStart"/>
+      <w:r>
+        <w:t>temp</w:t>
+      </w:r>
+      <w:proofErr w:type="spellEnd"/>
+      <w:r>
+        <w:tab/>
+      </w:r>
+      <w:r>
+        <w:tab/>
+      </w:r>
+      <w:r>
+        <w:tab/>
+      </w:r>
+      <w:r>
+        <w:sym w:font="Wingdings" w:char="F0DF"/>
+      </w:r>
+      <w:r>
+        <w:t xml:space="preserve">   </w:t>
+      </w:r>
+      <w:proofErr w:type="gramStart"/>
+      <w:r>
+        <w:t>cartes[</w:t>
+      </w:r>
+      <w:proofErr w:type="spellStart"/>
+      <w:proofErr w:type="gramEnd"/>
+      <w:r>
+        <w:t>tabalea</w:t>
+      </w:r>
+      <w:proofErr w:type="spellEnd"/>
+      <w:r>
+        <w:t>[</w:t>
+      </w:r>
+      <w:r>
+        <w:t>j</w:t>
+      </w:r>
       <w:bookmarkStart w:id="0" w:name="_GoBack"/>
       <w:bookmarkEnd w:id="0"/>
-    </w:p>
+      <w:r>
+        <w:t>]]</w:t>
+      </w:r>
+      <w:r>
+        <w:br/>
+      </w:r>
+      <w:r>
+        <w:tab/>
+      </w:r>
+      <w:r>
+        <w:tab/>
+        <w:t>cartes[</w:t>
+      </w:r>
+      <w:proofErr w:type="spellStart"/>
+      <w:r>
+        <w:t>tabalea</w:t>
+      </w:r>
+      <w:proofErr w:type="spellEnd"/>
+      <w:r>
+        <w:t>[j</w:t>
+      </w:r>
+      <w:r>
+        <w:t>]]</w:t>
+      </w:r>
+      <w:r>
+        <w:tab/>
+      </w:r>
+      <w:r>
+        <w:sym w:font="Wingdings" w:char="F0DF"/>
+      </w:r>
+      <w:r>
+        <w:t xml:space="preserve">   cartes[</w:t>
+      </w:r>
+      <w:proofErr w:type="spellStart"/>
+      <w:r>
+        <w:t>tabalea</w:t>
+      </w:r>
+      <w:proofErr w:type="spellEnd"/>
+      <w:r>
+        <w:t>[j</w:t>
+      </w:r>
+      <w:r>
+        <w:t>+1]]</w:t>
+      </w:r>
+      <w:r>
+        <w:br/>
+      </w:r>
+      <w:r>
+        <w:tab/>
+      </w:r>
+      <w:r>
+        <w:tab/>
+        <w:t>cartes[</w:t>
+      </w:r>
+      <w:proofErr w:type="spellStart"/>
+      <w:r>
+        <w:t>tab</w:t>
+      </w:r>
+      <w:r>
+        <w:t>alea</w:t>
+      </w:r>
+      <w:proofErr w:type="spellEnd"/>
+      <w:r>
+        <w:t>[j</w:t>
+      </w:r>
+      <w:r>
+        <w:t>+1]]</w:t>
+      </w:r>
+      <w:r>
+        <w:tab/>
+      </w:r>
+      <w:r>
+        <w:sym w:font="Wingdings" w:char="F0DF"/>
+      </w:r>
+      <w:r>
+        <w:t xml:space="preserve">   </w:t>
+      </w:r>
+      <w:proofErr w:type="spellStart"/>
+      <w:r>
+        <w:t>temp</w:t>
+      </w:r>
+      <w:proofErr w:type="spellEnd"/>
+    </w:p>
+    <w:p>
+      <w:pPr>
+        <w:ind w:left="1416"/>
+      </w:pPr>
+      <w:r>
+        <w:t>FIN Pour</w:t>
+      </w:r>
+    </w:p>
+    <w:p>
+      <w:r>
+        <w:t>FIN Pour</w:t>
+      </w:r>
+    </w:p>
+    <w:p/>
+    <w:p>
+      <w:pPr>
+        <w:rPr>
+          <w:b/>
+          <w:sz w:val="28"/>
+        </w:rPr>
+      </w:pPr>
+      <w:r>
+        <w:rPr>
+          <w:b/>
+          <w:sz w:val="28"/>
+        </w:rPr>
+        <w:t>Fin</w:t>
+      </w:r>
+    </w:p>
+    <w:p/>
+    <w:p/>
+    <w:p/>
     <w:sectPr>
       <w:pgSz w:w="12240" w:h="15840"/>
       <w:pgMar w:top="1440" w:right="1800" w:bottom="1440" w:left="1800" w:header="708" w:footer="708" w:gutter="0"/>
@@ -439,6 +878,7 @@
   <w:style w:type="paragraph" w:default="1" w:styleId="Normal">
     <w:name w:val="Normal"/>
     <w:qFormat/>
+    <w:rsid w:val="004570CB"/>
   </w:style>
   <w:style w:type="character" w:default="1" w:styleId="Policepardfaut">
     <w:name w:val="Default Paragraph Font"/>

</xml_diff>

<commit_message>
Modification minime de toutes les fonctions
Pour coller au prog et à l'organigramme, FONCTIONNEL
</commit_message>
<xml_diff>
--- a/fonction brasser.docx
+++ b/fonction brasser.docx
@@ -38,13 +38,7 @@
     </w:p>
     <w:p>
       <w:r>
-        <w:t xml:space="preserve">Cette fonction </w:t>
-      </w:r>
-      <w:r>
-        <w:t xml:space="preserve">brasse </w:t>
-      </w:r>
-      <w:r>
-        <w:t xml:space="preserve">le jeu de 52 </w:t>
+        <w:t xml:space="preserve">Cette fonction brasse le jeu de 52 </w:t>
       </w:r>
       <w:r>
         <w:rPr>
@@ -66,7 +60,13 @@
         <w:rPr>
           <w:b/>
         </w:rPr>
-        <w:t>T_compo_carte</w:t>
+        <w:t>T_compo_</w:t>
+      </w:r>
+      <w:r>
+        <w:rPr>
+          <w:b/>
+        </w:rPr>
+        <w:t>paquet</w:t>
       </w:r>
       <w:proofErr w:type="spellEnd"/>
       <w:r>
@@ -180,7 +180,16 @@
       </w:r>
       <w:proofErr w:type="gramEnd"/>
       <w:r>
-        <w:t>6]</w:t>
+        <w:t>6</w:t>
+      </w:r>
+      <w:r>
+        <w:t xml:space="preserve"> </w:t>
+      </w:r>
+      <w:r>
+        <w:t>]</w:t>
+      </w:r>
+      <w:r>
+        <w:t>= {0}</w:t>
       </w:r>
       <w:r>
         <w:tab/>
@@ -199,7 +208,12 @@
       </w:r>
       <w:proofErr w:type="spellEnd"/>
       <w:r>
-        <w:t xml:space="preserve"> allant de 0 à 100 </w:t>
+        <w:t xml:space="preserve"> allant de 0 à 99</w:t>
+      </w:r>
+      <w:bookmarkStart w:id="0" w:name="_GoBack"/>
+      <w:bookmarkEnd w:id="0"/>
+      <w:r>
+        <w:t xml:space="preserve"> </w:t>
       </w:r>
       <w:r>
         <w:rPr>
@@ -257,13 +271,7 @@
         <w:rPr>
           <w:sz w:val="18"/>
         </w:rPr>
-        <w:t xml:space="preserve"> </w:t>
-      </w:r>
-      <w:r>
-        <w:rPr>
-          <w:sz w:val="18"/>
-        </w:rPr>
-        <w:t>(</w:t>
+        <w:t xml:space="preserve"> (</w:t>
       </w:r>
       <w:r>
         <w:rPr>
@@ -353,15 +361,7 @@
       </w:r>
       <w:proofErr w:type="spellEnd"/>
       <w:r>
-        <w:t>[</w:t>
-      </w:r>
-      <w:r>
-        <w:t>j</w:t>
-      </w:r>
-      <w:bookmarkStart w:id="0" w:name="_GoBack"/>
-      <w:bookmarkEnd w:id="0"/>
-      <w:r>
-        <w:t>]]</w:t>
+        <w:t>[j]]</w:t>
       </w:r>
       <w:r>
         <w:br/>

</xml_diff>